<commit_message>
grab geschaufelt wegen bash
</commit_message>
<xml_diff>
--- a/Organisation/arbeitsprotokoll.docx
+++ b/Organisation/arbeitsprotokoll.docx
@@ -320,10 +320,10 @@
         <w:ind w:firstLine="708"/>
       </w:pPr>
       <w:r>
-        <w:t>Kollau: 1h –</w:t>
-      </w:r>
-      <w:r>
-        <w:t xml:space="preserve"> </w:t>
+        <w:t xml:space="preserve">Kollau: 1h – </w:t>
+      </w:r>
+      <w:r>
+        <w:t>Organisation</w:t>
       </w:r>
       <w:r>
         <w:br/>
@@ -337,57 +337,75 @@
       </w:r>
       <w:proofErr w:type="spellEnd"/>
       <w:r>
-        <w:t>: 1h –</w:t>
-      </w:r>
-      <w:r>
-        <w:t xml:space="preserve"> </w:t>
-      </w:r>
-      <w:r>
-        <w:br/>
-      </w:r>
-      <w:r>
-        <w:tab/>
-        <w:t>Frühwirth: 1h –</w:t>
-      </w:r>
-      <w:r>
-        <w:t xml:space="preserve"> </w:t>
-      </w:r>
-      <w:r>
-        <w:br/>
-      </w:r>
-      <w:r>
-        <w:tab/>
-        <w:t>Mairinger: 1h –</w:t>
-      </w:r>
-      <w:r>
-        <w:t xml:space="preserve"> </w:t>
-      </w:r>
-      <w:r>
-        <w:br/>
-      </w:r>
-      <w:r>
-        <w:tab/>
-        <w:t>Koppler: 1h –</w:t>
-      </w:r>
-      <w:r>
-        <w:t xml:space="preserve"> </w:t>
-      </w:r>
-      <w:r>
-        <w:br/>
-      </w:r>
-      <w:r>
-        <w:tab/>
-      </w:r>
-      <w:proofErr w:type="spellStart"/>
-      <w:r>
-        <w:t>Altmanninger</w:t>
-      </w:r>
-      <w:proofErr w:type="spellEnd"/>
-      <w:r>
-        <w:t xml:space="preserve">: </w:t>
+        <w:t xml:space="preserve">: 1h – </w:t>
+      </w:r>
+      <w:proofErr w:type="spellStart"/>
+      <w:r>
+        <w:t>Itemgrafiken</w:t>
+      </w:r>
+      <w:proofErr w:type="spellEnd"/>
+      <w:r>
+        <w:t xml:space="preserve"> -&gt; Accessoires</w:t>
       </w:r>
       <w:bookmarkStart w:id="0" w:name="_GoBack"/>
       <w:bookmarkEnd w:id="0"/>
+      <w:r>
+        <w:br/>
+      </w:r>
+      <w:r>
+        <w:tab/>
+        <w:t xml:space="preserve">Frühwirth: 1h – </w:t>
+      </w:r>
+      <w:proofErr w:type="spellStart"/>
+      <w:r>
+        <w:t>Itemgrafiken</w:t>
+      </w:r>
+      <w:proofErr w:type="spellEnd"/>
+      <w:r>
+        <w:t xml:space="preserve"> -&gt; </w:t>
+      </w:r>
+      <w:r>
+        <w:t>Body</w:t>
+      </w:r>
+      <w:r>
+        <w:br/>
+      </w:r>
+      <w:r>
+        <w:tab/>
+        <w:t xml:space="preserve">Mairinger: 1h – </w:t>
+      </w:r>
+      <w:r>
+        <w:t>Login funktionsfähig machen</w:t>
+      </w:r>
+      <w:r>
+        <w:br/>
+      </w:r>
+      <w:r>
+        <w:tab/>
+        <w:t xml:space="preserve">Koppler: 1h – </w:t>
+      </w:r>
+      <w:proofErr w:type="spellStart"/>
+      <w:r>
+        <w:t>Websitefrontend</w:t>
+      </w:r>
+      <w:proofErr w:type="spellEnd"/>
+      <w:r>
+        <w:br/>
+      </w:r>
+      <w:r>
+        <w:tab/>
+      </w:r>
+      <w:proofErr w:type="spellStart"/>
+      <w:r>
+        <w:t>Altmanninger</w:t>
+      </w:r>
+      <w:proofErr w:type="spellEnd"/>
+      <w:r>
+        <w:t xml:space="preserve">: </w:t>
+      </w:r>
+      <w:r>
+        <w:t>1h - Seitennavigation</w:t>
+      </w:r>
     </w:p>
     <w:p/>
     <w:sectPr>

</xml_diff>

<commit_message>
Revert "Merge branch 'master' of https://github.com/sevsev9/blob"
This reverts commit 7beb6f03663ad1b008070afba02ed5e0cc1db1b0, reversing
changes made to 924616a517f36d4b7009bfb6db4c994697251808.
</commit_message>
<xml_diff>
--- a/Organisation/arbeitsprotokoll.docx
+++ b/Organisation/arbeitsprotokoll.docx
@@ -657,67 +657,59 @@
         <w:ind w:firstLine="708"/>
       </w:pPr>
       <w:r>
-        <w:t>Kollau: 5h – Organisation/</w:t>
+        <w:t xml:space="preserve">Kollau: 5h – Organisation/ </w:t>
+      </w:r>
+      <w:r>
+        <w:br/>
+      </w:r>
+      <w:r>
+        <w:tab/>
+      </w:r>
+      <w:proofErr w:type="spellStart"/>
+      <w:r>
+        <w:t>Kaser</w:t>
+      </w:r>
+      <w:proofErr w:type="spellEnd"/>
+      <w:r>
+        <w:t xml:space="preserve">: 5h – </w:t>
+      </w:r>
+      <w:proofErr w:type="spellStart"/>
+      <w:r>
+        <w:t>Itemgrafiken</w:t>
+      </w:r>
+      <w:proofErr w:type="spellEnd"/>
+      <w:r>
+        <w:br/>
+      </w:r>
+      <w:r>
+        <w:tab/>
+        <w:t xml:space="preserve">Frühwirth: 5h – </w:t>
+      </w:r>
+      <w:r>
+        <w:br/>
+      </w:r>
+      <w:r>
+        <w:tab/>
+        <w:t xml:space="preserve">Mairinger: 5h – </w:t>
+      </w:r>
+      <w:proofErr w:type="spellStart"/>
+      <w:r>
+        <w:t>PhP-Shopfunktionen</w:t>
+      </w:r>
+      <w:proofErr w:type="spellEnd"/>
+      <w:r>
+        <w:br/>
+      </w:r>
+      <w:r>
+        <w:tab/>
+        <w:t xml:space="preserve">Koppler: 5h – </w:t>
+      </w:r>
+      <w:r>
+        <w:t>Easteregg</w:t>
       </w:r>
       <w:bookmarkStart w:id="0" w:name="_GoBack"/>
       <w:bookmarkEnd w:id="0"/>
       <w:r>
-        <w:t>Impressum einbinden</w:t>
-      </w:r>
-      <w:r>
-        <w:br/>
-      </w:r>
-      <w:r>
-        <w:tab/>
-      </w:r>
-      <w:proofErr w:type="spellStart"/>
-      <w:r>
-        <w:t>Kaser</w:t>
-      </w:r>
-      <w:proofErr w:type="spellEnd"/>
-      <w:r>
-        <w:t xml:space="preserve">: 5h – </w:t>
-      </w:r>
-      <w:proofErr w:type="spellStart"/>
-      <w:r>
-        <w:t>Itemgrafiken</w:t>
-      </w:r>
-      <w:proofErr w:type="spellEnd"/>
-      <w:r>
-        <w:br/>
-      </w:r>
-      <w:r>
-        <w:tab/>
-        <w:t xml:space="preserve">Frühwirth: 5h – </w:t>
-      </w:r>
-      <w:proofErr w:type="spellStart"/>
-      <w:r>
-        <w:t>Itemgrafiken</w:t>
-      </w:r>
-      <w:proofErr w:type="spellEnd"/>
-      <w:r>
-        <w:br/>
-      </w:r>
-      <w:r>
-        <w:tab/>
-        <w:t xml:space="preserve">Mairinger: 5h – </w:t>
-      </w:r>
-      <w:proofErr w:type="spellStart"/>
-      <w:r>
-        <w:t>PhP-Shopfunktionen</w:t>
-      </w:r>
-      <w:proofErr w:type="spellEnd"/>
-      <w:r>
-        <w:br/>
-      </w:r>
-      <w:r>
-        <w:tab/>
-        <w:t xml:space="preserve">Koppler: 5h – </w:t>
-      </w:r>
-      <w:r>
-        <w:t>Easteregg</w:t>
-      </w:r>
-      <w:r>
         <w:br/>
       </w:r>
       <w:r>
@@ -730,9 +722,6 @@
       <w:proofErr w:type="spellEnd"/>
       <w:r>
         <w:t>: 5h – Zusammenstellen des Impressums</w:t>
-      </w:r>
-      <w:r>
-        <w:t>/PR-Folder</w:t>
       </w:r>
     </w:p>
     <w:p/>

</xml_diff>

<commit_message>
Revert "Revert "Merge branch 'master' of https://github.com/sevsev9/blob""
This reverts commit 9c289c18ff0a11b1604b5c4defc4890c983ea039.
</commit_message>
<xml_diff>
--- a/Organisation/arbeitsprotokoll.docx
+++ b/Organisation/arbeitsprotokoll.docx
@@ -657,59 +657,67 @@
         <w:ind w:firstLine="708"/>
       </w:pPr>
       <w:r>
-        <w:t xml:space="preserve">Kollau: 5h – Organisation/ </w:t>
-      </w:r>
-      <w:r>
-        <w:br/>
-      </w:r>
-      <w:r>
-        <w:tab/>
-      </w:r>
-      <w:proofErr w:type="spellStart"/>
-      <w:r>
-        <w:t>Kaser</w:t>
-      </w:r>
-      <w:proofErr w:type="spellEnd"/>
-      <w:r>
-        <w:t xml:space="preserve">: 5h – </w:t>
-      </w:r>
-      <w:proofErr w:type="spellStart"/>
-      <w:r>
-        <w:t>Itemgrafiken</w:t>
-      </w:r>
-      <w:proofErr w:type="spellEnd"/>
-      <w:r>
-        <w:br/>
-      </w:r>
-      <w:r>
-        <w:tab/>
-        <w:t xml:space="preserve">Frühwirth: 5h – </w:t>
-      </w:r>
-      <w:r>
-        <w:br/>
-      </w:r>
-      <w:r>
-        <w:tab/>
-        <w:t xml:space="preserve">Mairinger: 5h – </w:t>
-      </w:r>
-      <w:proofErr w:type="spellStart"/>
-      <w:r>
-        <w:t>PhP-Shopfunktionen</w:t>
-      </w:r>
-      <w:proofErr w:type="spellEnd"/>
-      <w:r>
-        <w:br/>
-      </w:r>
-      <w:r>
-        <w:tab/>
-        <w:t xml:space="preserve">Koppler: 5h – </w:t>
-      </w:r>
-      <w:r>
-        <w:t>Easteregg</w:t>
+        <w:t>Kollau: 5h – Organisation/</w:t>
       </w:r>
       <w:bookmarkStart w:id="0" w:name="_GoBack"/>
       <w:bookmarkEnd w:id="0"/>
       <w:r>
+        <w:t>Impressum einbinden</w:t>
+      </w:r>
+      <w:r>
+        <w:br/>
+      </w:r>
+      <w:r>
+        <w:tab/>
+      </w:r>
+      <w:proofErr w:type="spellStart"/>
+      <w:r>
+        <w:t>Kaser</w:t>
+      </w:r>
+      <w:proofErr w:type="spellEnd"/>
+      <w:r>
+        <w:t xml:space="preserve">: 5h – </w:t>
+      </w:r>
+      <w:proofErr w:type="spellStart"/>
+      <w:r>
+        <w:t>Itemgrafiken</w:t>
+      </w:r>
+      <w:proofErr w:type="spellEnd"/>
+      <w:r>
+        <w:br/>
+      </w:r>
+      <w:r>
+        <w:tab/>
+        <w:t xml:space="preserve">Frühwirth: 5h – </w:t>
+      </w:r>
+      <w:proofErr w:type="spellStart"/>
+      <w:r>
+        <w:t>Itemgrafiken</w:t>
+      </w:r>
+      <w:proofErr w:type="spellEnd"/>
+      <w:r>
+        <w:br/>
+      </w:r>
+      <w:r>
+        <w:tab/>
+        <w:t xml:space="preserve">Mairinger: 5h – </w:t>
+      </w:r>
+      <w:proofErr w:type="spellStart"/>
+      <w:r>
+        <w:t>PhP-Shopfunktionen</w:t>
+      </w:r>
+      <w:proofErr w:type="spellEnd"/>
+      <w:r>
+        <w:br/>
+      </w:r>
+      <w:r>
+        <w:tab/>
+        <w:t xml:space="preserve">Koppler: 5h – </w:t>
+      </w:r>
+      <w:r>
+        <w:t>Easteregg</w:t>
+      </w:r>
+      <w:r>
         <w:br/>
       </w:r>
       <w:r>
@@ -722,6 +730,9 @@
       <w:proofErr w:type="spellEnd"/>
       <w:r>
         <w:t>: 5h – Zusammenstellen des Impressums</w:t>
+      </w:r>
+      <w:r>
+        <w:t>/PR-Folder</w:t>
       </w:r>
     </w:p>
     <w:p/>

</xml_diff>